<commit_message>
Added Links to Investigation Requirements & Useful Links
</commit_message>
<xml_diff>
--- a/documentation/Group 1 Investigation Requirements Engineering.docx
+++ b/documentation/Group 1 Investigation Requirements Engineering.docx
@@ -1,6 +1,6 @@
 
 <file path=word/document.xml><?xml version="1.0" encoding="utf-8"?>
-<w:document xmlns:wpc="http://schemas.microsoft.com/office/word/2010/wordprocessingCanvas" xmlns:cx="http://schemas.microsoft.com/office/drawing/2014/chartex" xmlns:cx1="http://schemas.microsoft.com/office/drawing/2015/9/8/chartex" xmlns:cx2="http://schemas.microsoft.com/office/drawing/2015/10/21/chartex" xmlns:cx3="http://schemas.microsoft.com/office/drawing/2016/5/9/chartex" xmlns:cx4="http://schemas.microsoft.com/office/drawing/2016/5/10/chartex" xmlns:cx5="http://schemas.microsoft.com/office/drawing/2016/5/11/chartex" xmlns:cx6="http://schemas.microsoft.com/office/drawing/2016/5/12/chartex" xmlns:cx7="http://schemas.microsoft.com/office/drawing/2016/5/13/chartex" xmlns:cx8="http://schemas.microsoft.com/office/drawing/2016/5/14/chartex" xmlns:mc="http://schemas.openxmlformats.org/markup-compatibility/2006" xmlns:aink="http://schemas.microsoft.com/office/drawing/2016/ink" xmlns:am3d="http://schemas.microsoft.com/office/drawing/2017/model3d" xmlns:o="urn:schemas-microsoft-com:office:office" xmlns:oel="http://schemas.microsoft.com/office/2019/extlst" xmlns:r="http://schemas.openxmlformats.org/officeDocument/2006/relationships" xmlns:m="http://schemas.openxmlformats.org/officeDocument/2006/math" xmlns:v="urn:schemas-microsoft-com:vml" xmlns:wp14="http://schemas.microsoft.com/office/word/2010/wordprocessingDrawing" xmlns:wp="http://schemas.openxmlformats.org/drawingml/2006/wordprocessingDrawing" xmlns:w10="urn:schemas-microsoft-com:office:word" xmlns:w="http://schemas.openxmlformats.org/wordprocessingml/2006/main" xmlns:w14="http://schemas.microsoft.com/office/word/2010/wordml" xmlns:w15="http://schemas.microsoft.com/office/word/2012/wordml" xmlns:w16cex="http://schemas.microsoft.com/office/word/2018/wordml/cex" xmlns:w16cid="http://schemas.microsoft.com/office/word/2016/wordml/cid" xmlns:w16="http://schemas.microsoft.com/office/word/2018/wordml" xmlns:w16du="http://schemas.microsoft.com/office/word/2023/wordml/word16du" xmlns:w16sdtdh="http://schemas.microsoft.com/office/word/2020/wordml/sdtdatahash" xmlns:w16se="http://schemas.microsoft.com/office/word/2015/wordml/symex" xmlns:wpg="http://schemas.microsoft.com/office/word/2010/wordprocessingGroup" xmlns:wpi="http://schemas.microsoft.com/office/word/2010/wordprocessingInk" xmlns:wne="http://schemas.microsoft.com/office/word/2006/wordml" xmlns:wps="http://schemas.microsoft.com/office/word/2010/wordprocessingShape" mc:Ignorable="w14 w15 w16se w16cid w16 w16cex w16sdtdh w16du wp14">
+<w:document xmlns:wpc="http://schemas.microsoft.com/office/word/2010/wordprocessingCanvas" xmlns:cx="http://schemas.microsoft.com/office/drawing/2014/chartex" xmlns:cx1="http://schemas.microsoft.com/office/drawing/2015/9/8/chartex" xmlns:cx2="http://schemas.microsoft.com/office/drawing/2015/10/21/chartex" xmlns:cx3="http://schemas.microsoft.com/office/drawing/2016/5/9/chartex" xmlns:cx4="http://schemas.microsoft.com/office/drawing/2016/5/10/chartex" xmlns:cx5="http://schemas.microsoft.com/office/drawing/2016/5/11/chartex" xmlns:cx6="http://schemas.microsoft.com/office/drawing/2016/5/12/chartex" xmlns:cx7="http://schemas.microsoft.com/office/drawing/2016/5/13/chartex" xmlns:cx8="http://schemas.microsoft.com/office/drawing/2016/5/14/chartex" xmlns:mc="http://schemas.openxmlformats.org/markup-compatibility/2006" xmlns:aink="http://schemas.microsoft.com/office/drawing/2016/ink" xmlns:am3d="http://schemas.microsoft.com/office/drawing/2017/model3d" xmlns:o="urn:schemas-microsoft-com:office:office" xmlns:oel="http://schemas.microsoft.com/office/2019/extlst" xmlns:r="http://schemas.openxmlformats.org/officeDocument/2006/relationships" xmlns:m="http://schemas.openxmlformats.org/officeDocument/2006/math" xmlns:v="urn:schemas-microsoft-com:vml" xmlns:wp14="http://schemas.microsoft.com/office/word/2010/wordprocessingDrawing" xmlns:wp="http://schemas.openxmlformats.org/drawingml/2006/wordprocessingDrawing" xmlns:w10="urn:schemas-microsoft-com:office:word" xmlns:w="http://schemas.openxmlformats.org/wordprocessingml/2006/main" xmlns:w14="http://schemas.microsoft.com/office/word/2010/wordml" xmlns:w15="http://schemas.microsoft.com/office/word/2012/wordml" xmlns:w16cex="http://schemas.microsoft.com/office/word/2018/wordml/cex" xmlns:w16cid="http://schemas.microsoft.com/office/word/2016/wordml/cid" xmlns:w16="http://schemas.microsoft.com/office/word/2018/wordml" xmlns:w16sdtdh="http://schemas.microsoft.com/office/word/2020/wordml/sdtdatahash" xmlns:w16se="http://schemas.microsoft.com/office/word/2015/wordml/symex" xmlns:wpg="http://schemas.microsoft.com/office/word/2010/wordprocessingGroup" xmlns:wpi="http://schemas.microsoft.com/office/word/2010/wordprocessingInk" xmlns:wne="http://schemas.microsoft.com/office/word/2006/wordml" xmlns:wps="http://schemas.microsoft.com/office/word/2010/wordprocessingShape" mc:Ignorable="w14 w15 w16se w16cid w16 w16cex w16sdtdh wp14">
   <w:body>
     <w:p>
       <w:pPr>
@@ -8,6 +8,8 @@
         <w:spacing w:after="0"/>
         <w:rPr>
           <w:rFonts w:ascii="Lato" w:eastAsia="Lato" w:hAnsi="Lato" w:cs="Lato"/>
+          <w:b/>
+          <w:bCs/>
           <w:color w:val="2D3B45"/>
           <w:sz w:val="28"/>
           <w:szCs w:val="28"/>
@@ -53,26 +55,97 @@
         <w:spacing w:after="0"/>
         <w:rPr>
           <w:rFonts w:ascii="Lato" w:eastAsia="Lato" w:hAnsi="Lato" w:cs="Lato"/>
-          <w:color w:val="2D3B45"/>
-        </w:rPr>
-      </w:pPr>
-    </w:p>
-    <w:p>
-      <w:pPr>
-        <w:shd w:val="clear" w:color="auto" w:fill="FFFFFF" w:themeFill="background1"/>
-        <w:spacing w:after="0"/>
-        <w:rPr>
-          <w:rFonts w:ascii="Lato" w:eastAsia="Lato" w:hAnsi="Lato" w:cs="Lato"/>
-        </w:rPr>
-      </w:pPr>
-      <w:r>
-        <w:rPr>
-          <w:rFonts w:ascii="Lato" w:eastAsia="Lato" w:hAnsi="Lato" w:cs="Lato"/>
-          <w:color w:val="2D3B45"/>
-        </w:rPr>
-        <w:t xml:space="preserve">Manikala </w:t>
+          <w:b/>
+          <w:bCs/>
+          <w:color w:val="2D3B45"/>
+          <w:sz w:val="28"/>
+          <w:szCs w:val="28"/>
+        </w:rPr>
+      </w:pPr>
+    </w:p>
+    <w:p>
+      <w:pPr>
+        <w:shd w:val="clear" w:color="auto" w:fill="FFFFFF" w:themeFill="background1"/>
+        <w:spacing w:after="0"/>
+        <w:rPr>
+          <w:rFonts w:ascii="Lato" w:eastAsia="Lato" w:hAnsi="Lato" w:cs="Lato"/>
+          <w:color w:val="2D3B45"/>
+          <w:sz w:val="28"/>
+          <w:szCs w:val="28"/>
+        </w:rPr>
+      </w:pPr>
+      <w:r>
+        <w:rPr>
+          <w:rFonts w:ascii="Lato" w:eastAsia="Lato" w:hAnsi="Lato" w:cs="Lato"/>
+          <w:b/>
+          <w:bCs/>
+          <w:color w:val="2D3B45"/>
+          <w:sz w:val="28"/>
+          <w:szCs w:val="28"/>
+        </w:rPr>
+        <w:t xml:space="preserve">GitHub Wiki: </w:t>
+      </w:r>
+      <w:hyperlink r:id="rId8" w:history="1">
+        <w:r>
+          <w:rPr>
+            <w:rStyle w:val="Hyperlink"/>
+            <w:rFonts w:ascii="Lato" w:eastAsia="Lato" w:hAnsi="Lato" w:cs="Lato"/>
+            <w:b/>
+            <w:bCs/>
+            <w:sz w:val="28"/>
+            <w:szCs w:val="28"/>
+          </w:rPr>
+          <w:t>https://github.com/djgamekid/GDP-Group-I-bearcatmanager/wiki/Investigation-Requirements-Engineering-%E2%80%90-Updated</w:t>
+        </w:r>
+      </w:hyperlink>
+      <w:r>
+        <w:rPr>
+          <w:rFonts w:ascii="Lato" w:eastAsia="Lato" w:hAnsi="Lato" w:cs="Lato"/>
+          <w:b/>
+          <w:bCs/>
+          <w:color w:val="2D3B45"/>
+          <w:sz w:val="28"/>
+          <w:szCs w:val="28"/>
+        </w:rPr>
+        <w:t xml:space="preserve"> </w:t>
+      </w:r>
+    </w:p>
+    <w:p>
+      <w:pPr>
+        <w:shd w:val="clear" w:color="auto" w:fill="FFFFFF" w:themeFill="background1"/>
+        <w:spacing w:after="0"/>
+        <w:rPr>
+          <w:rFonts w:ascii="Lato" w:eastAsia="Lato" w:hAnsi="Lato" w:cs="Lato"/>
+          <w:color w:val="2D3B45"/>
+        </w:rPr>
+      </w:pPr>
+    </w:p>
+    <w:p>
+      <w:pPr>
+        <w:shd w:val="clear" w:color="auto" w:fill="FFFFFF" w:themeFill="background1"/>
+        <w:spacing w:after="0"/>
+        <w:rPr>
+          <w:rFonts w:ascii="Lato" w:eastAsia="Lato" w:hAnsi="Lato" w:cs="Lato"/>
+        </w:rPr>
+      </w:pPr>
+      <w:proofErr w:type="spellStart"/>
+      <w:r>
+        <w:rPr>
+          <w:rFonts w:ascii="Lato" w:eastAsia="Lato" w:hAnsi="Lato" w:cs="Lato"/>
+          <w:color w:val="2D3B45"/>
+        </w:rPr>
+        <w:t>Manikala</w:t>
+      </w:r>
+      <w:proofErr w:type="spellEnd"/>
+      <w:r>
+        <w:rPr>
+          <w:rFonts w:ascii="Lato" w:eastAsia="Lato" w:hAnsi="Lato" w:cs="Lato"/>
+          <w:color w:val="2D3B45"/>
+        </w:rPr>
+        <w:t xml:space="preserve"> </w:t>
       </w:r>
       <w:bookmarkStart w:id="0" w:name="_Int_SfK6m2lp"/>
+      <w:proofErr w:type="spellStart"/>
       <w:r>
         <w:rPr>
           <w:rFonts w:ascii="Lato" w:eastAsia="Lato" w:hAnsi="Lato" w:cs="Lato"/>
@@ -80,6 +153,7 @@
         <w:t>Chevitipalli</w:t>
       </w:r>
       <w:bookmarkEnd w:id="0"/>
+      <w:proofErr w:type="spellEnd"/>
     </w:p>
     <w:p>
       <w:pPr>
@@ -422,6 +496,13 @@
         </w:rPr>
         <w:t>What are the different requirements engineering activities?  Who takes part in those activities</w:t>
       </w:r>
+      <w:r>
+        <w:rPr>
+          <w:rFonts w:ascii="Lato" w:eastAsia="Lato" w:hAnsi="Lato" w:cs="Lato"/>
+          <w:color w:val="2D3B45"/>
+        </w:rPr>
+        <w:t>?</w:t>
+      </w:r>
     </w:p>
     <w:p>
       <w:pPr>
@@ -1058,7 +1139,23 @@
           <w:rFonts w:ascii="Lato" w:eastAsia="Lato" w:hAnsi="Lato" w:cs="Lato"/>
           <w:color w:val="2D3B45"/>
         </w:rPr>
-        <w:t>(s), etc).  Remember that one person/group can play multiple roles!</w:t>
+        <w:t xml:space="preserve">(s), </w:t>
+      </w:r>
+      <w:proofErr w:type="spellStart"/>
+      <w:r>
+        <w:rPr>
+          <w:rFonts w:ascii="Lato" w:eastAsia="Lato" w:hAnsi="Lato" w:cs="Lato"/>
+          <w:color w:val="2D3B45"/>
+        </w:rPr>
+        <w:t>etc</w:t>
+      </w:r>
+      <w:proofErr w:type="spellEnd"/>
+      <w:r>
+        <w:rPr>
+          <w:rFonts w:ascii="Lato" w:eastAsia="Lato" w:hAnsi="Lato" w:cs="Lato"/>
+          <w:color w:val="2D3B45"/>
+        </w:rPr>
+        <w:t>).  Remember that one person/group can play multiple roles!</w:t>
       </w:r>
     </w:p>
     <w:p>
@@ -1191,7 +1288,25 @@
           <w:bCs/>
           <w:color w:val="2D3B45"/>
         </w:rPr>
-        <w:t>Sai would be a tester and developer, and Manikala would be too.</w:t>
+        <w:t xml:space="preserve">Sai would be a tester and developer, and </w:t>
+      </w:r>
+      <w:proofErr w:type="spellStart"/>
+      <w:r>
+        <w:rPr>
+          <w:b/>
+          <w:bCs/>
+          <w:color w:val="2D3B45"/>
+        </w:rPr>
+        <w:t>Manikala</w:t>
+      </w:r>
+      <w:proofErr w:type="spellEnd"/>
+      <w:r>
+        <w:rPr>
+          <w:b/>
+          <w:bCs/>
+          <w:color w:val="2D3B45"/>
+        </w:rPr>
+        <w:t xml:space="preserve"> would be too.</w:t>
       </w:r>
     </w:p>
     <w:p>
@@ -1573,7 +1688,23 @@
           <w:rFonts w:ascii="Lato" w:eastAsia="Lato" w:hAnsi="Lato" w:cs="Lato"/>
           <w:color w:val="2D3B45"/>
         </w:rPr>
-        <w:t>What project artifacts (documents, etc) should result from requirements engineering?</w:t>
+        <w:t xml:space="preserve">What project artifacts (documents, </w:t>
+      </w:r>
+      <w:proofErr w:type="spellStart"/>
+      <w:r>
+        <w:rPr>
+          <w:rFonts w:ascii="Lato" w:eastAsia="Lato" w:hAnsi="Lato" w:cs="Lato"/>
+          <w:color w:val="2D3B45"/>
+        </w:rPr>
+        <w:t>etc</w:t>
+      </w:r>
+      <w:proofErr w:type="spellEnd"/>
+      <w:r>
+        <w:rPr>
+          <w:rFonts w:ascii="Lato" w:eastAsia="Lato" w:hAnsi="Lato" w:cs="Lato"/>
+          <w:color w:val="2D3B45"/>
+        </w:rPr>
+        <w:t>) should result from requirements engineering?</w:t>
       </w:r>
     </w:p>
     <w:p>
@@ -2464,6 +2595,7 @@
         <w:jc w:val="center"/>
       </w:pPr>
       <w:r>
+        <w:lastRenderedPageBreak/>
         <w:t>Citations</w:t>
       </w:r>
     </w:p>
@@ -2478,10 +2610,15 @@
       <w:r>
         <w:t xml:space="preserve">[1] </w:t>
       </w:r>
-      <w:r>
-        <w:t xml:space="preserve">GeeksforGeeks. (2024, July 24). Requirements Engineering Process in Software Engineering. </w:t>
-      </w:r>
-      <w:hyperlink r:id="rId8" w:history="1">
+      <w:proofErr w:type="spellStart"/>
+      <w:r>
+        <w:t>GeeksforGeeks</w:t>
+      </w:r>
+      <w:proofErr w:type="spellEnd"/>
+      <w:r>
+        <w:t xml:space="preserve">. (2024, July 24). Requirements Engineering Process in Software Engineering. </w:t>
+      </w:r>
+      <w:hyperlink r:id="rId9" w:history="1">
         <w:r>
           <w:rPr>
             <w:rStyle w:val="Hyperlink"/>
@@ -2496,7 +2633,15 @@
         <w:ind w:left="567" w:hanging="567"/>
       </w:pPr>
       <w:r>
-        <w:t xml:space="preserve">[2] GeeksforGeeks. (2024, May 29). </w:t>
+        <w:t xml:space="preserve">[2] </w:t>
+      </w:r>
+      <w:proofErr w:type="spellStart"/>
+      <w:r>
+        <w:t>GeeksforGeeks</w:t>
+      </w:r>
+      <w:proofErr w:type="spellEnd"/>
+      <w:r>
+        <w:t xml:space="preserve">. (2024, May 29). </w:t>
       </w:r>
       <w:r>
         <w:rPr>
@@ -2508,7 +2653,7 @@
       <w:r>
         <w:t xml:space="preserve">. </w:t>
       </w:r>
-      <w:hyperlink r:id="rId9" w:history="1">
+      <w:hyperlink r:id="rId10" w:history="1">
         <w:r>
           <w:rPr>
             <w:rStyle w:val="Hyperlink"/>
@@ -2547,7 +2692,7 @@
       <w:r>
         <w:t xml:space="preserve">. Software Engineering Process Activities. </w:t>
       </w:r>
-      <w:hyperlink r:id="rId10" w:history="1">
+      <w:hyperlink r:id="rId11" w:history="1">
         <w:r>
           <w:rPr>
             <w:rStyle w:val="Hyperlink"/>
@@ -2583,7 +2728,7 @@
       <w:r>
         <w:t xml:space="preserve">. Jama Software. (2023, September 6). </w:t>
       </w:r>
-      <w:hyperlink r:id="rId11">
+      <w:hyperlink r:id="rId12">
         <w:r>
           <w:rPr>
             <w:rStyle w:val="Hyperlink"/>
@@ -2607,12 +2752,21 @@
       <w:r>
         <w:t xml:space="preserve">[5] </w:t>
       </w:r>
+      <w:proofErr w:type="spellStart"/>
       <w:r>
         <w:rPr>
           <w:rStyle w:val="ui-provider"/>
           <w:rFonts w:eastAsiaTheme="majorEastAsia"/>
         </w:rPr>
-        <w:t xml:space="preserve">Shekhovtsov, V. A., Mayr, H. C., &amp; Kop, C. (2013). Towards conceptualizing quality-related stakeholder interactions in software development. In </w:t>
+        <w:t>Shekhovtsov</w:t>
+      </w:r>
+      <w:proofErr w:type="spellEnd"/>
+      <w:r>
+        <w:rPr>
+          <w:rStyle w:val="ui-provider"/>
+          <w:rFonts w:eastAsiaTheme="majorEastAsia"/>
+        </w:rPr>
+        <w:t xml:space="preserve">, V. A., Mayr, H. C., &amp; Kop, C. (2013). Towards conceptualizing quality-related stakeholder interactions in software development. In </w:t>
       </w:r>
       <w:r>
         <w:rPr>
@@ -2633,7 +2787,7 @@
       <w:r>
         <w:t xml:space="preserve"> </w:t>
       </w:r>
-      <w:hyperlink r:id="rId12">
+      <w:hyperlink r:id="rId13">
         <w:r>
           <w:rPr>
             <w:rStyle w:val="Hyperlink"/>
@@ -2685,7 +2839,7 @@
         </w:rPr>
         <w:t xml:space="preserve">. What is scrum | Guide to the most popular agile framework. </w:t>
       </w:r>
-      <w:hyperlink r:id="rId13">
+      <w:hyperlink r:id="rId14">
         <w:r>
           <w:rPr>
             <w:rStyle w:val="Hyperlink"/>
@@ -2729,7 +2883,7 @@
 </file>
 
 <file path=word/numbering.xml><?xml version="1.0" encoding="utf-8"?>
-<w:numbering xmlns:wpc="http://schemas.microsoft.com/office/word/2010/wordprocessingCanvas" xmlns:cx="http://schemas.microsoft.com/office/drawing/2014/chartex" xmlns:cx1="http://schemas.microsoft.com/office/drawing/2015/9/8/chartex" xmlns:cx2="http://schemas.microsoft.com/office/drawing/2015/10/21/chartex" xmlns:cx3="http://schemas.microsoft.com/office/drawing/2016/5/9/chartex" xmlns:cx4="http://schemas.microsoft.com/office/drawing/2016/5/10/chartex" xmlns:cx5="http://schemas.microsoft.com/office/drawing/2016/5/11/chartex" xmlns:cx6="http://schemas.microsoft.com/office/drawing/2016/5/12/chartex" xmlns:cx7="http://schemas.microsoft.com/office/drawing/2016/5/13/chartex" xmlns:cx8="http://schemas.microsoft.com/office/drawing/2016/5/14/chartex" xmlns:mc="http://schemas.openxmlformats.org/markup-compatibility/2006" xmlns:aink="http://schemas.microsoft.com/office/drawing/2016/ink" xmlns:am3d="http://schemas.microsoft.com/office/drawing/2017/model3d" xmlns:o="urn:schemas-microsoft-com:office:office" xmlns:oel="http://schemas.microsoft.com/office/2019/extlst" xmlns:r="http://schemas.openxmlformats.org/officeDocument/2006/relationships" xmlns:m="http://schemas.openxmlformats.org/officeDocument/2006/math" xmlns:v="urn:schemas-microsoft-com:vml" xmlns:wp14="http://schemas.microsoft.com/office/word/2010/wordprocessingDrawing" xmlns:wp="http://schemas.openxmlformats.org/drawingml/2006/wordprocessingDrawing" xmlns:w10="urn:schemas-microsoft-com:office:word" xmlns:w="http://schemas.openxmlformats.org/wordprocessingml/2006/main" xmlns:w14="http://schemas.microsoft.com/office/word/2010/wordml" xmlns:w15="http://schemas.microsoft.com/office/word/2012/wordml" xmlns:w16cex="http://schemas.microsoft.com/office/word/2018/wordml/cex" xmlns:w16cid="http://schemas.microsoft.com/office/word/2016/wordml/cid" xmlns:w16="http://schemas.microsoft.com/office/word/2018/wordml" xmlns:w16du="http://schemas.microsoft.com/office/word/2023/wordml/word16du" xmlns:w16sdtdh="http://schemas.microsoft.com/office/word/2020/wordml/sdtdatahash" xmlns:w16se="http://schemas.microsoft.com/office/word/2015/wordml/symex" xmlns:wpg="http://schemas.microsoft.com/office/word/2010/wordprocessingGroup" xmlns:wpi="http://schemas.microsoft.com/office/word/2010/wordprocessingInk" xmlns:wne="http://schemas.microsoft.com/office/word/2006/wordml" xmlns:wps="http://schemas.microsoft.com/office/word/2010/wordprocessingShape" mc:Ignorable="w14 w15 w16se w16cid w16 w16cex w16sdtdh w16du wp14">
+<w:numbering xmlns:wpc="http://schemas.microsoft.com/office/word/2010/wordprocessingCanvas" xmlns:cx="http://schemas.microsoft.com/office/drawing/2014/chartex" xmlns:cx1="http://schemas.microsoft.com/office/drawing/2015/9/8/chartex" xmlns:cx2="http://schemas.microsoft.com/office/drawing/2015/10/21/chartex" xmlns:cx3="http://schemas.microsoft.com/office/drawing/2016/5/9/chartex" xmlns:cx4="http://schemas.microsoft.com/office/drawing/2016/5/10/chartex" xmlns:cx5="http://schemas.microsoft.com/office/drawing/2016/5/11/chartex" xmlns:cx6="http://schemas.microsoft.com/office/drawing/2016/5/12/chartex" xmlns:cx7="http://schemas.microsoft.com/office/drawing/2016/5/13/chartex" xmlns:cx8="http://schemas.microsoft.com/office/drawing/2016/5/14/chartex" xmlns:mc="http://schemas.openxmlformats.org/markup-compatibility/2006" xmlns:aink="http://schemas.microsoft.com/office/drawing/2016/ink" xmlns:am3d="http://schemas.microsoft.com/office/drawing/2017/model3d" xmlns:o="urn:schemas-microsoft-com:office:office" xmlns:oel="http://schemas.microsoft.com/office/2019/extlst" xmlns:r="http://schemas.openxmlformats.org/officeDocument/2006/relationships" xmlns:m="http://schemas.openxmlformats.org/officeDocument/2006/math" xmlns:v="urn:schemas-microsoft-com:vml" xmlns:wp14="http://schemas.microsoft.com/office/word/2010/wordprocessingDrawing" xmlns:wp="http://schemas.openxmlformats.org/drawingml/2006/wordprocessingDrawing" xmlns:w10="urn:schemas-microsoft-com:office:word" xmlns:w="http://schemas.openxmlformats.org/wordprocessingml/2006/main" xmlns:w14="http://schemas.microsoft.com/office/word/2010/wordml" xmlns:w15="http://schemas.microsoft.com/office/word/2012/wordml" xmlns:w16cex="http://schemas.microsoft.com/office/word/2018/wordml/cex" xmlns:w16cid="http://schemas.microsoft.com/office/word/2016/wordml/cid" xmlns:w16="http://schemas.microsoft.com/office/word/2018/wordml" xmlns:w16sdtdh="http://schemas.microsoft.com/office/word/2020/wordml/sdtdatahash" xmlns:w16se="http://schemas.microsoft.com/office/word/2015/wordml/symex" xmlns:wpg="http://schemas.microsoft.com/office/word/2010/wordprocessingGroup" xmlns:wpi="http://schemas.microsoft.com/office/word/2010/wordprocessingInk" xmlns:wne="http://schemas.microsoft.com/office/word/2006/wordml" xmlns:wps="http://schemas.microsoft.com/office/word/2010/wordprocessingShape" mc:Ignorable="w14 w15 w16se w16cid w16 w16cex w16sdtdh wp14">
   <w:abstractNum w:abstractNumId="0" w15:restartNumberingAfterBreak="0">
     <w:nsid w:val="023C71D2"/>
     <w:multiLevelType w:val="hybridMultilevel"/>
@@ -3421,7 +3575,7 @@
 </file>
 
 <file path=word/styles.xml><?xml version="1.0" encoding="utf-8"?>
-<w:styles xmlns:mc="http://schemas.openxmlformats.org/markup-compatibility/2006" xmlns:r="http://schemas.openxmlformats.org/officeDocument/2006/relationships" xmlns:w="http://schemas.openxmlformats.org/wordprocessingml/2006/main" xmlns:w14="http://schemas.microsoft.com/office/word/2010/wordml" xmlns:w15="http://schemas.microsoft.com/office/word/2012/wordml" xmlns:w16cex="http://schemas.microsoft.com/office/word/2018/wordml/cex" xmlns:w16cid="http://schemas.microsoft.com/office/word/2016/wordml/cid" xmlns:w16="http://schemas.microsoft.com/office/word/2018/wordml" xmlns:w16du="http://schemas.microsoft.com/office/word/2023/wordml/word16du" xmlns:w16sdtdh="http://schemas.microsoft.com/office/word/2020/wordml/sdtdatahash" xmlns:w16se="http://schemas.microsoft.com/office/word/2015/wordml/symex" mc:Ignorable="w14 w15 w16se w16cid w16 w16cex w16sdtdh w16du">
+<w:styles xmlns:mc="http://schemas.openxmlformats.org/markup-compatibility/2006" xmlns:r="http://schemas.openxmlformats.org/officeDocument/2006/relationships" xmlns:w="http://schemas.openxmlformats.org/wordprocessingml/2006/main" xmlns:w14="http://schemas.microsoft.com/office/word/2010/wordml" xmlns:w15="http://schemas.microsoft.com/office/word/2012/wordml" xmlns:w16cex="http://schemas.microsoft.com/office/word/2018/wordml/cex" xmlns:w16cid="http://schemas.microsoft.com/office/word/2016/wordml/cid" xmlns:w16="http://schemas.microsoft.com/office/word/2018/wordml" xmlns:w16sdtdh="http://schemas.microsoft.com/office/word/2020/wordml/sdtdatahash" xmlns:w16se="http://schemas.microsoft.com/office/word/2015/wordml/symex" mc:Ignorable="w14 w15 w16se w16cid w16 w16cex w16sdtdh">
   <w:docDefaults>
     <w:rPrDefault>
       <w:rPr>
@@ -4609,6 +4763,15 @@
 </file>
 
 <file path=customXml/item2.xml><?xml version="1.0" encoding="utf-8"?>
+<?mso-contentType ?>
+<FormTemplates xmlns="http://schemas.microsoft.com/sharepoint/v3/contenttype/forms">
+  <Display>DocumentLibraryForm</Display>
+  <Edit>DocumentLibraryForm</Edit>
+  <New>DocumentLibraryForm</New>
+</FormTemplates>
+</file>
+
+<file path=customXml/item3.xml><?xml version="1.0" encoding="utf-8"?>
 <ct:contentTypeSchema xmlns:ct="http://schemas.microsoft.com/office/2006/metadata/contentType" xmlns:ma="http://schemas.microsoft.com/office/2006/metadata/properties/metaAttributes" ct:_="" ma:_="" ma:contentTypeName="Document" ma:contentTypeID="0x01010090C0E1C567D295488EB9B2E7E8E618AF" ma:contentTypeVersion="11" ma:contentTypeDescription="Create a new document." ma:contentTypeScope="" ma:versionID="e60cea3f0c12006922f81ad85ca8ef4c">
   <xsd:schema xmlns:xsd="http://www.w3.org/2001/XMLSchema" xmlns:xs="http://www.w3.org/2001/XMLSchema" xmlns:p="http://schemas.microsoft.com/office/2006/metadata/properties" xmlns:ns2="33d3bf64-2d0d-41ed-9b04-f535ba57f995" xmlns:ns3="e7c890ea-8bc7-4d0d-9ca4-978356248865" targetNamespace="http://schemas.microsoft.com/office/2006/metadata/properties" ma:root="true" ma:fieldsID="8b73c85818c19f04b2c33471fe58ae9e" ns2:_="" ns3:_="">
     <xsd:import namespace="33d3bf64-2d0d-41ed-9b04-f535ba57f995"/>
@@ -4803,32 +4966,40 @@
 </ct:contentTypeSchema>
 </file>
 
-<file path=customXml/item3.xml><?xml version="1.0" encoding="utf-8"?>
-<?mso-contentType ?>
-<FormTemplates xmlns="http://schemas.microsoft.com/sharepoint/v3/contenttype/forms">
-  <Display>DocumentLibraryForm</Display>
-  <Edit>DocumentLibraryForm</Edit>
-  <New>DocumentLibraryForm</New>
-</FormTemplates>
-</file>
-
 <file path=customXml/itemProps1.xml><?xml version="1.0" encoding="utf-8"?>
 <ds:datastoreItem xmlns:ds="http://schemas.openxmlformats.org/officeDocument/2006/customXml" ds:itemID="{D72B467F-2B92-47C5-8113-7FFDF3BFDA99}">
   <ds:schemaRefs>
     <ds:schemaRef ds:uri="http://schemas.microsoft.com/office/2006/metadata/properties"/>
     <ds:schemaRef ds:uri="http://schemas.microsoft.com/office/infopath/2007/PartnerControls"/>
+    <ds:schemaRef ds:uri="e7c890ea-8bc7-4d0d-9ca4-978356248865"/>
+    <ds:schemaRef ds:uri="33d3bf64-2d0d-41ed-9b04-f535ba57f995"/>
   </ds:schemaRefs>
 </ds:datastoreItem>
 </file>
 
 <file path=customXml/itemProps2.xml><?xml version="1.0" encoding="utf-8"?>
-<ds:datastoreItem xmlns:ds="http://schemas.openxmlformats.org/officeDocument/2006/customXml" ds:itemID="{E7D16745-6C76-4A01-BBF3-698F4F4895F6}"/>
-</file>
-
-<file path=customXml/itemProps3.xml><?xml version="1.0" encoding="utf-8"?>
 <ds:datastoreItem xmlns:ds="http://schemas.openxmlformats.org/officeDocument/2006/customXml" ds:itemID="{E59C0AAC-F3BF-45E7-AE2D-B35F9101E9AE}">
   <ds:schemaRefs>
     <ds:schemaRef ds:uri="http://schemas.microsoft.com/sharepoint/v3/contenttype/forms"/>
   </ds:schemaRefs>
 </ds:datastoreItem>
+</file>
+
+<file path=customXml/itemProps3.xml><?xml version="1.0" encoding="utf-8"?>
+<ds:datastoreItem xmlns:ds="http://schemas.openxmlformats.org/officeDocument/2006/customXml" ds:itemID="{E7D16745-6C76-4A01-BBF3-698F4F4895F6}">
+  <ds:schemaRefs>
+    <ds:schemaRef ds:uri="http://schemas.microsoft.com/office/2006/metadata/contentType"/>
+    <ds:schemaRef ds:uri="http://schemas.microsoft.com/office/2006/metadata/properties/metaAttributes"/>
+    <ds:schemaRef ds:uri="http://www.w3.org/2001/XMLSchema"/>
+    <ds:schemaRef ds:uri="http://schemas.microsoft.com/office/2006/metadata/properties"/>
+    <ds:schemaRef ds:uri="33d3bf64-2d0d-41ed-9b04-f535ba57f995"/>
+    <ds:schemaRef ds:uri="e7c890ea-8bc7-4d0d-9ca4-978356248865"/>
+    <ds:schemaRef ds:uri="http://schemas.microsoft.com/office/2006/documentManagement/types"/>
+    <ds:schemaRef ds:uri="http://schemas.microsoft.com/office/infopath/2007/PartnerControls"/>
+    <ds:schemaRef ds:uri="http://schemas.openxmlformats.org/package/2006/metadata/core-properties"/>
+    <ds:schemaRef ds:uri="http://purl.org/dc/elements/1.1/"/>
+    <ds:schemaRef ds:uri="http://purl.org/dc/terms/"/>
+    <ds:schemaRef ds:uri="http://schemas.microsoft.com/internal/obd"/>
+  </ds:schemaRefs>
+</ds:datastoreItem>
 </file>
</xml_diff>